<commit_message>
Adding to setup instructions
</commit_message>
<xml_diff>
--- a/setup/SetUp_v2.docx
+++ b/setup/SetUp_v2.docx
@@ -4430,7 +4430,21 @@
         </w:rPr>
       </w:pPr>
       <w:r>
-        <w:rPr/>
+        <w:rPr>
+          <w:rFonts w:eastAsia="NSimSun" w:cs="Lucida Sans"/>
+          <w:b w:val="false"/>
+          <w:bCs w:val="false"/>
+          <w:i w:val="false"/>
+          <w:caps w:val="false"/>
+          <w:smallCaps w:val="false"/>
+          <w:color w:val="000000"/>
+          <w:spacing w:val="0"/>
+          <w:kern w:val="2"/>
+          <w:sz w:val="24"/>
+          <w:szCs w:val="24"/>
+          <w:shd w:fill="auto" w:val="clear"/>
+          <w:lang w:val="en-IN" w:eastAsia="zh-CN" w:bidi="hi-IN"/>
+        </w:rPr>
       </w:r>
     </w:p>
     <w:p>
@@ -5705,8 +5719,6 @@
         <w:rPr>
           <w:b w:val="false"/>
           <w:bCs w:val="false"/>
-          <w:sz w:val="32"/>
-          <w:szCs w:val="32"/>
         </w:rPr>
       </w:r>
       <w:r>
@@ -6203,8 +6215,21 @@
           <w:u w:val="none"/>
           <w:effect w:val="none"/>
         </w:rPr>
-        <w:t>6</w:t>
-      </w:r>
+        <w:t>6. In eclipse, go to Windows&gt;Preferences&gt;Maven&gt;User Settings</w:t>
+      </w:r>
+    </w:p>
+    <w:p>
+      <w:pPr>
+        <w:pStyle w:val="Normal"/>
+        <w:bidi w:val="0"/>
+        <w:spacing w:before="0" w:after="0"/>
+        <w:jc w:val="left"/>
+        <w:rPr>
+          <w:b w:val="false"/>
+          <w:b w:val="false"/>
+          <w:bCs w:val="false"/>
+        </w:rPr>
+      </w:pPr>
       <w:r>
         <w:rPr>
           <w:b w:val="false"/>
@@ -6219,84 +6244,7 @@
           <w:u w:val="none"/>
           <w:effect w:val="none"/>
         </w:rPr>
-        <w:t>. In eclipse, go to Windows&gt;Preferences&gt;Maven&gt;User Settings</w:t>
-      </w:r>
-    </w:p>
-    <w:p>
-      <w:pPr>
-        <w:pStyle w:val="Normal"/>
-        <w:bidi w:val="0"/>
-        <w:spacing w:before="0" w:after="0"/>
-        <w:jc w:val="left"/>
-        <w:rPr>
-          <w:b w:val="false"/>
-          <w:b w:val="false"/>
-          <w:bCs w:val="false"/>
-        </w:rPr>
-      </w:pPr>
-      <w:r>
-        <w:rPr>
-          <w:b w:val="false"/>
-          <w:bCs w:val="false"/>
-          <w:i w:val="false"/>
-          <w:caps w:val="false"/>
-          <w:smallCaps w:val="false"/>
-          <w:strike w:val="false"/>
-          <w:dstrike w:val="false"/>
-          <w:color w:val="000000"/>
-          <w:spacing w:val="0"/>
-          <w:u w:val="none"/>
-          <w:effect w:val="none"/>
-        </w:rPr>
-        <w:t>7</w:t>
-      </w:r>
-      <w:r>
-        <w:rPr>
-          <w:b w:val="false"/>
-          <w:bCs w:val="false"/>
-          <w:i w:val="false"/>
-          <w:caps w:val="false"/>
-          <w:smallCaps w:val="false"/>
-          <w:strike w:val="false"/>
-          <w:dstrike w:val="false"/>
-          <w:color w:val="000000"/>
-          <w:spacing w:val="0"/>
-          <w:u w:val="none"/>
-          <w:effect w:val="none"/>
-        </w:rPr>
-        <w:t xml:space="preserve">. In Global Settings, browse to location of </w:t>
-      </w:r>
-      <w:r>
-        <w:rPr>
-          <w:b w:val="false"/>
-          <w:bCs w:val="false"/>
-          <w:i w:val="false"/>
-          <w:caps w:val="false"/>
-          <w:smallCaps w:val="false"/>
-          <w:strike w:val="false"/>
-          <w:dstrike w:val="false"/>
-          <w:color w:val="000000"/>
-          <w:spacing w:val="0"/>
-          <w:u w:val="none"/>
-          <w:effect w:val="none"/>
-        </w:rPr>
-        <w:t>MAVEN_HOME\conf\</w:t>
-      </w:r>
-      <w:r>
-        <w:rPr>
-          <w:b w:val="false"/>
-          <w:bCs w:val="false"/>
-          <w:i w:val="false"/>
-          <w:caps w:val="false"/>
-          <w:smallCaps w:val="false"/>
-          <w:strike w:val="false"/>
-          <w:dstrike w:val="false"/>
-          <w:color w:val="000000"/>
-          <w:spacing w:val="0"/>
-          <w:u w:val="none"/>
-          <w:effect w:val="none"/>
-        </w:rPr>
-        <w:t>settings.xml and select it. Do the same for User Settings. Make sure Local Repository is of your choice.</w:t>
+        <w:t>7. In Global Settings, browse to location of MAVEN_HOME\conf\settings.xml and select it. Do the same for User Settings. Make sure Local Repository is of your choice.</w:t>
       </w:r>
     </w:p>
     <w:p>
@@ -7070,9 +7018,9 @@
         <w:bidi w:val="0"/>
         <w:jc w:val="left"/>
         <w:rPr>
-          <w:b w:val="false"/>
-          <w:b w:val="false"/>
-          <w:bCs w:val="false"/>
+          <w:b/>
+          <w:b/>
+          <w:bCs/>
         </w:rPr>
       </w:pPr>
       <w:r>
@@ -7268,7 +7216,14 @@
           <w:b w:val="false"/>
           <w:bCs w:val="false"/>
         </w:rPr>
-        <w:t>2. Copy the folder helloAzureAppService to your local git repository.</w:t>
+        <w:t xml:space="preserve">2. Copy the folder hello-azure-app-svc </w:t>
+      </w:r>
+      <w:r>
+        <w:rPr>
+          <w:b w:val="false"/>
+          <w:bCs w:val="false"/>
+        </w:rPr>
+        <w:t>to a location where you would like to keep your code.</w:t>
       </w:r>
     </w:p>
     <w:p>

</xml_diff>